<commit_message>
Work on Polymorphism Exercise
</commit_message>
<xml_diff>
--- a/Java Basics OOP/06. Polymorphism/Exercise Assignment/06. Java-OOP-Basics-Polymorphism-Exercises.docx
+++ b/Java Basics OOP/06. Polymorphism/Exercise Assignment/06. Java-OOP-Basics-Polymorphism-Exercises.docx
@@ -4,7 +4,7 @@
   <w:body>
     <w:p>
       <w:pPr>
-        <w:pStyle w:val="Heading1"/>
+        <w:pStyle w:val="1"/>
         <w:jc w:val="center"/>
         <w:rPr>
           <w:sz w:val="52"/>
@@ -70,7 +70,7 @@
     </w:p>
     <w:p>
       <w:pPr>
-        <w:pStyle w:val="Heading2"/>
+        <w:pStyle w:val="2"/>
         <w:numPr>
           <w:ilvl w:val="0"/>
           <w:numId w:val="2"/>
@@ -350,7 +350,7 @@
     </w:p>
     <w:p>
       <w:pPr>
-        <w:pStyle w:val="ListParagraph"/>
+        <w:pStyle w:val="ad"/>
         <w:numPr>
           <w:ilvl w:val="0"/>
           <w:numId w:val="33"/>
@@ -432,7 +432,7 @@
     </w:p>
     <w:p>
       <w:pPr>
-        <w:pStyle w:val="ListParagraph"/>
+        <w:pStyle w:val="ad"/>
         <w:numPr>
           <w:ilvl w:val="0"/>
           <w:numId w:val="33"/>
@@ -515,7 +515,7 @@
     </w:p>
     <w:p>
       <w:pPr>
-        <w:pStyle w:val="ListParagraph"/>
+        <w:pStyle w:val="ad"/>
         <w:numPr>
           <w:ilvl w:val="0"/>
           <w:numId w:val="33"/>
@@ -596,7 +596,7 @@
     </w:p>
     <w:p>
       <w:pPr>
-        <w:pStyle w:val="ListParagraph"/>
+        <w:pStyle w:val="ad"/>
         <w:numPr>
           <w:ilvl w:val="0"/>
           <w:numId w:val="33"/>
@@ -646,7 +646,7 @@
     </w:p>
     <w:p>
       <w:pPr>
-        <w:pStyle w:val="ListParagraph"/>
+        <w:pStyle w:val="ad"/>
         <w:numPr>
           <w:ilvl w:val="0"/>
           <w:numId w:val="34"/>
@@ -675,7 +675,7 @@
     </w:p>
     <w:p>
       <w:pPr>
-        <w:pStyle w:val="ListParagraph"/>
+        <w:pStyle w:val="ad"/>
         <w:numPr>
           <w:ilvl w:val="0"/>
           <w:numId w:val="34"/>
@@ -704,7 +704,7 @@
     </w:p>
     <w:p>
       <w:pPr>
-        <w:pStyle w:val="ListParagraph"/>
+        <w:pStyle w:val="ad"/>
         <w:numPr>
           <w:ilvl w:val="0"/>
           <w:numId w:val="34"/>
@@ -733,7 +733,7 @@
     </w:p>
     <w:p>
       <w:pPr>
-        <w:pStyle w:val="ListParagraph"/>
+        <w:pStyle w:val="ad"/>
         <w:numPr>
           <w:ilvl w:val="0"/>
           <w:numId w:val="34"/>
@@ -1165,7 +1165,7 @@
     </w:p>
     <w:p>
       <w:pPr>
-        <w:pStyle w:val="Heading3"/>
+        <w:pStyle w:val="3"/>
       </w:pPr>
       <w:r>
         <w:t>Example</w:t>
@@ -2197,7 +2197,7 @@
     <w:p/>
     <w:p>
       <w:pPr>
-        <w:pStyle w:val="Heading2"/>
+        <w:pStyle w:val="2"/>
         <w:numPr>
           <w:ilvl w:val="0"/>
           <w:numId w:val="2"/>
@@ -2484,7 +2484,7 @@
     </w:p>
     <w:p>
       <w:pPr>
-        <w:pStyle w:val="Heading3"/>
+        <w:pStyle w:val="3"/>
       </w:pPr>
       <w:r>
         <w:t>Input</w:t>
@@ -2492,7 +2492,7 @@
     </w:p>
     <w:p>
       <w:pPr>
-        <w:pStyle w:val="ListParagraph"/>
+        <w:pStyle w:val="ad"/>
         <w:numPr>
           <w:ilvl w:val="0"/>
           <w:numId w:val="38"/>
@@ -2504,7 +2504,7 @@
     </w:p>
     <w:p>
       <w:pPr>
-        <w:pStyle w:val="ListParagraph"/>
+        <w:pStyle w:val="ad"/>
         <w:rPr>
           <w:rFonts w:ascii="Consolas" w:hAnsi="Consolas"/>
           <w:b/>
@@ -2520,7 +2520,7 @@
     </w:p>
     <w:p>
       <w:pPr>
-        <w:pStyle w:val="ListParagraph"/>
+        <w:pStyle w:val="ad"/>
         <w:numPr>
           <w:ilvl w:val="0"/>
           <w:numId w:val="38"/>
@@ -2590,7 +2590,7 @@
     </w:p>
     <w:p>
       <w:pPr>
-        <w:pStyle w:val="ListParagraph"/>
+        <w:pStyle w:val="ad"/>
         <w:numPr>
           <w:ilvl w:val="0"/>
           <w:numId w:val="38"/>
@@ -2639,7 +2639,7 @@
     </w:p>
     <w:p>
       <w:pPr>
-        <w:pStyle w:val="ListParagraph"/>
+        <w:pStyle w:val="ad"/>
         <w:numPr>
           <w:ilvl w:val="1"/>
           <w:numId w:val="38"/>
@@ -2667,7 +2667,7 @@
     </w:p>
     <w:p>
       <w:pPr>
-        <w:pStyle w:val="ListParagraph"/>
+        <w:pStyle w:val="ad"/>
         <w:numPr>
           <w:ilvl w:val="1"/>
           <w:numId w:val="38"/>
@@ -2717,7 +2717,7 @@
     </w:p>
     <w:p>
       <w:pPr>
-        <w:pStyle w:val="ListParagraph"/>
+        <w:pStyle w:val="ad"/>
         <w:numPr>
           <w:ilvl w:val="1"/>
           <w:numId w:val="38"/>
@@ -2745,7 +2745,7 @@
     </w:p>
     <w:p>
       <w:pPr>
-        <w:pStyle w:val="ListParagraph"/>
+        <w:pStyle w:val="ad"/>
         <w:numPr>
           <w:ilvl w:val="1"/>
           <w:numId w:val="38"/>
@@ -2786,7 +2786,7 @@
     </w:p>
     <w:p>
       <w:pPr>
-        <w:pStyle w:val="ListParagraph"/>
+        <w:pStyle w:val="ad"/>
         <w:numPr>
           <w:ilvl w:val="1"/>
           <w:numId w:val="38"/>
@@ -2814,7 +2814,7 @@
     </w:p>
     <w:p>
       <w:pPr>
-        <w:pStyle w:val="ListParagraph"/>
+        <w:pStyle w:val="ad"/>
         <w:numPr>
           <w:ilvl w:val="1"/>
           <w:numId w:val="38"/>
@@ -2842,7 +2842,7 @@
     </w:p>
     <w:p>
       <w:pPr>
-        <w:pStyle w:val="ListParagraph"/>
+        <w:pStyle w:val="ad"/>
         <w:numPr>
           <w:ilvl w:val="1"/>
           <w:numId w:val="38"/>
@@ -2870,7 +2870,7 @@
     </w:p>
     <w:p>
       <w:pPr>
-        <w:pStyle w:val="Heading3"/>
+        <w:pStyle w:val="3"/>
       </w:pPr>
       <w:r>
         <w:t>Output</w:t>
@@ -2878,7 +2878,7 @@
     </w:p>
     <w:p>
       <w:pPr>
-        <w:pStyle w:val="ListParagraph"/>
+        <w:pStyle w:val="ad"/>
         <w:numPr>
           <w:ilvl w:val="0"/>
           <w:numId w:val="39"/>
@@ -2928,7 +2928,7 @@
     </w:p>
     <w:p>
       <w:pPr>
-        <w:pStyle w:val="ListParagraph"/>
+        <w:pStyle w:val="ad"/>
         <w:pBdr>
           <w:top w:val="single" w:sz="4" w:space="1" w:color="auto"/>
           <w:left w:val="single" w:sz="4" w:space="4" w:color="auto"/>
@@ -2960,7 +2960,7 @@
     </w:p>
     <w:p>
       <w:pPr>
-        <w:pStyle w:val="ListParagraph"/>
+        <w:pStyle w:val="ad"/>
         <w:numPr>
           <w:ilvl w:val="0"/>
           <w:numId w:val="39"/>
@@ -2989,7 +2989,7 @@
     </w:p>
     <w:p>
       <w:pPr>
-        <w:pStyle w:val="ListParagraph"/>
+        <w:pStyle w:val="ad"/>
         <w:pBdr>
           <w:top w:val="single" w:sz="4" w:space="1" w:color="auto"/>
           <w:left w:val="single" w:sz="4" w:space="4" w:color="auto"/>
@@ -3021,7 +3021,7 @@
     </w:p>
     <w:p>
       <w:pPr>
-        <w:pStyle w:val="ListParagraph"/>
+        <w:pStyle w:val="ad"/>
         <w:numPr>
           <w:ilvl w:val="0"/>
           <w:numId w:val="39"/>
@@ -3088,10 +3088,40 @@
         </w:rPr>
         <w:t>“Fuel must be a positive number”.</w:t>
       </w:r>
+      <w:r>
+        <w:rPr>
+          <w:rFonts w:asciiTheme="minorHAnsi" w:hAnsiTheme="minorHAnsi"/>
+          <w:b/>
+        </w:rPr>
+        <w:t xml:space="preserve"> // </w:t>
+      </w:r>
+      <w:r>
+        <w:rPr>
+          <w:rFonts w:asciiTheme="minorHAnsi" w:hAnsiTheme="minorHAnsi"/>
+          <w:b/>
+        </w:rPr>
+        <w:t xml:space="preserve">No. Simply not what judge </w:t>
+      </w:r>
+      <w:proofErr w:type="gramStart"/>
+      <w:r>
+        <w:rPr>
+          <w:rFonts w:asciiTheme="minorHAnsi" w:hAnsiTheme="minorHAnsi"/>
+          <w:b/>
+        </w:rPr>
+        <w:t>expects.</w:t>
+      </w:r>
+      <w:proofErr w:type="gramEnd"/>
+      <w:r>
+        <w:rPr>
+          <w:rFonts w:asciiTheme="minorHAnsi" w:hAnsiTheme="minorHAnsi"/>
+          <w:b/>
+        </w:rPr>
+        <w:t xml:space="preserve"> Great Job.</w:t>
+      </w:r>
     </w:p>
     <w:p>
       <w:pPr>
-        <w:pStyle w:val="ListParagraph"/>
+        <w:pStyle w:val="ad"/>
         <w:numPr>
           <w:ilvl w:val="0"/>
           <w:numId w:val="39"/>
@@ -3150,10 +3180,21 @@
         </w:rPr>
         <w:t>“Cannot fit in tank”</w:t>
       </w:r>
+      <w:r>
+        <w:rPr>
+          <w:rStyle w:val="Heading3Char"/>
+          <w:rFonts w:asciiTheme="minorHAnsi" w:eastAsia="Calibri" w:hAnsiTheme="minorHAnsi"/>
+          <w:color w:val="00000A"/>
+          <w:sz w:val="22"/>
+          <w:szCs w:val="22"/>
+          <w:lang w:val="en-US"/>
+        </w:rPr>
+        <w:t xml:space="preserve"> // Also wrong.</w:t>
+      </w:r>
     </w:p>
     <w:p>
       <w:pPr>
-        <w:pStyle w:val="ListParagraph"/>
+        <w:pStyle w:val="ad"/>
         <w:numPr>
           <w:ilvl w:val="0"/>
           <w:numId w:val="39"/>
@@ -3228,10 +3269,114 @@
         </w:rPr>
         <w:t xml:space="preserve"> in format:</w:t>
       </w:r>
+      <w:r>
+        <w:rPr>
+          <w:rStyle w:val="Heading3Char"/>
+          <w:rFonts w:asciiTheme="minorHAnsi" w:hAnsiTheme="minorHAnsi"/>
+          <w:b w:val="0"/>
+          <w:color w:val="000000" w:themeColor="text1"/>
+          <w:sz w:val="22"/>
+          <w:szCs w:val="22"/>
+          <w:lang w:val="en-US"/>
+        </w:rPr>
+        <w:t xml:space="preserve"> // not for bus?</w:t>
+      </w:r>
+      <w:r>
+        <w:rPr>
+          <w:rStyle w:val="Heading3Char"/>
+          <w:rFonts w:asciiTheme="minorHAnsi" w:hAnsiTheme="minorHAnsi"/>
+          <w:b w:val="0"/>
+          <w:color w:val="000000" w:themeColor="text1"/>
+          <w:sz w:val="22"/>
+          <w:szCs w:val="22"/>
+          <w:lang w:val="en-US"/>
+        </w:rPr>
+        <w:t xml:space="preserve"> </w:t>
+      </w:r>
     </w:p>
     <w:p>
       <w:pPr>
-        <w:pStyle w:val="ListParagraph"/>
+        <w:pStyle w:val="ad"/>
+        <w:numPr>
+          <w:ilvl w:val="0"/>
+          <w:numId w:val="39"/>
+        </w:numPr>
+        <w:spacing w:after="0"/>
+        <w:ind w:right="-57"/>
+        <w:rPr>
+          <w:rStyle w:val="Heading3Char"/>
+          <w:rFonts w:asciiTheme="minorHAnsi" w:hAnsiTheme="minorHAnsi"/>
+          <w:b w:val="0"/>
+          <w:color w:val="000000" w:themeColor="text1"/>
+          <w:sz w:val="22"/>
+          <w:szCs w:val="22"/>
+          <w:lang w:val="en-US"/>
+        </w:rPr>
+      </w:pPr>
+      <w:r>
+        <w:rPr>
+          <w:rStyle w:val="Heading3Char"/>
+          <w:rFonts w:asciiTheme="minorHAnsi" w:hAnsiTheme="minorHAnsi"/>
+          <w:b w:val="0"/>
+          <w:color w:val="000000" w:themeColor="text1"/>
+          <w:sz w:val="22"/>
+          <w:szCs w:val="22"/>
+          <w:lang w:val="en-US"/>
+        </w:rPr>
+        <w:t>“</w:t>
+      </w:r>
+      <w:proofErr w:type="spellStart"/>
+      <w:r>
+        <w:rPr>
+          <w:rStyle w:val="Heading3Char"/>
+          <w:rFonts w:asciiTheme="minorHAnsi" w:hAnsiTheme="minorHAnsi"/>
+          <w:b w:val="0"/>
+          <w:color w:val="000000" w:themeColor="text1"/>
+          <w:sz w:val="22"/>
+          <w:szCs w:val="22"/>
+        </w:rPr>
+        <w:t>Безхаберник</w:t>
+      </w:r>
+      <w:proofErr w:type="spellEnd"/>
+      <w:r>
+        <w:rPr>
+          <w:rStyle w:val="Heading3Char"/>
+          <w:rFonts w:asciiTheme="minorHAnsi" w:hAnsiTheme="minorHAnsi"/>
+          <w:b w:val="0"/>
+          <w:color w:val="000000" w:themeColor="text1"/>
+          <w:sz w:val="22"/>
+          <w:szCs w:val="22"/>
+          <w:lang w:val="en-US"/>
+        </w:rPr>
+        <w:t>”</w:t>
+      </w:r>
+      <w:r>
+        <w:rPr>
+          <w:rStyle w:val="Heading3Char"/>
+          <w:rFonts w:asciiTheme="minorHAnsi" w:hAnsiTheme="minorHAnsi"/>
+          <w:b w:val="0"/>
+          <w:color w:val="000000" w:themeColor="text1"/>
+          <w:sz w:val="22"/>
+          <w:szCs w:val="22"/>
+        </w:rPr>
+        <w:t xml:space="preserve"> – </w:t>
+      </w:r>
+      <w:r>
+        <w:rPr>
+          <w:rStyle w:val="Heading3Char"/>
+          <w:rFonts w:asciiTheme="minorHAnsi" w:hAnsiTheme="minorHAnsi"/>
+          <w:b w:val="0"/>
+          <w:color w:val="000000" w:themeColor="text1"/>
+          <w:sz w:val="22"/>
+          <w:szCs w:val="22"/>
+          <w:lang w:val="en-US"/>
+        </w:rPr>
+        <w:t>one who does not give a fuck.</w:t>
+      </w:r>
+    </w:p>
+    <w:p>
+      <w:pPr>
+        <w:pStyle w:val="ad"/>
         <w:pBdr>
           <w:top w:val="single" w:sz="4" w:space="1" w:color="auto"/>
           <w:left w:val="single" w:sz="4" w:space="4" w:color="auto"/>
@@ -3263,7 +3408,7 @@
     </w:p>
     <w:p>
       <w:pPr>
-        <w:pStyle w:val="ListParagraph"/>
+        <w:pStyle w:val="ad"/>
         <w:pBdr>
           <w:top w:val="single" w:sz="4" w:space="1" w:color="auto"/>
           <w:left w:val="single" w:sz="4" w:space="4" w:color="auto"/>
@@ -3295,7 +3440,7 @@
     </w:p>
     <w:p>
       <w:pPr>
-        <w:pStyle w:val="ListParagraph"/>
+        <w:pStyle w:val="ad"/>
         <w:pBdr>
           <w:top w:val="single" w:sz="4" w:space="1" w:color="auto"/>
           <w:left w:val="single" w:sz="4" w:space="4" w:color="auto"/>
@@ -3322,16 +3467,16 @@
           <w:szCs w:val="22"/>
           <w:lang w:val="en-US"/>
         </w:rPr>
+        <w:lastRenderedPageBreak/>
         <w:t>Bus: {liters}</w:t>
       </w:r>
     </w:p>
     <w:p/>
     <w:p>
       <w:pPr>
-        <w:pStyle w:val="Heading3"/>
-      </w:pPr>
-      <w:r>
-        <w:lastRenderedPageBreak/>
+        <w:pStyle w:val="3"/>
+      </w:pPr>
+      <w:r>
         <w:t>Example</w:t>
       </w:r>
     </w:p>
@@ -4113,7 +4258,7 @@
     </w:tbl>
     <w:p>
       <w:pPr>
-        <w:pStyle w:val="Heading2"/>
+        <w:pStyle w:val="2"/>
         <w:numPr>
           <w:ilvl w:val="0"/>
           <w:numId w:val="0"/>
@@ -4123,7 +4268,7 @@
     </w:p>
     <w:p>
       <w:pPr>
-        <w:pStyle w:val="Heading2"/>
+        <w:pStyle w:val="2"/>
         <w:numPr>
           <w:ilvl w:val="0"/>
           <w:numId w:val="2"/>
@@ -4227,11 +4372,7 @@
         <w:t>even</w:t>
       </w:r>
       <w:r>
-        <w:t xml:space="preserve"> line will contain information about the Animal in following </w:t>
-      </w:r>
-      <w:r>
-        <w:lastRenderedPageBreak/>
-        <w:t>format:</w:t>
+        <w:t xml:space="preserve"> line will contain information about the Animal in following format:</w:t>
       </w:r>
     </w:p>
     <w:p>
@@ -4912,14 +5053,14 @@
             <w:pPr>
               <w:spacing w:after="0" w:line="240" w:lineRule="auto"/>
               <w:rPr>
-                <w:rStyle w:val="Strong"/>
+                <w:rStyle w:val="a3"/>
                 <w:sz w:val="24"/>
                 <w:szCs w:val="24"/>
               </w:rPr>
             </w:pPr>
             <w:r>
               <w:rPr>
-                <w:rStyle w:val="Strong"/>
+                <w:rStyle w:val="a3"/>
                 <w:sz w:val="24"/>
                 <w:szCs w:val="24"/>
               </w:rPr>
@@ -4936,14 +5077,14 @@
             <w:pPr>
               <w:spacing w:after="0" w:line="240" w:lineRule="auto"/>
               <w:rPr>
-                <w:rStyle w:val="Strong"/>
+                <w:rStyle w:val="a3"/>
                 <w:sz w:val="24"/>
                 <w:szCs w:val="24"/>
               </w:rPr>
             </w:pPr>
             <w:r>
               <w:rPr>
-                <w:rStyle w:val="Strong"/>
+                <w:rStyle w:val="a3"/>
                 <w:sz w:val="24"/>
                 <w:szCs w:val="24"/>
               </w:rPr>
@@ -5419,7 +5560,7 @@
 <w:ftr xmlns:ve="http://schemas.openxmlformats.org/markup-compatibility/2006" xmlns:o="urn:schemas-microsoft-com:office:office" xmlns:r="http://schemas.openxmlformats.org/officeDocument/2006/relationships" xmlns:m="http://schemas.openxmlformats.org/officeDocument/2006/math" xmlns:v="urn:schemas-microsoft-com:vml" xmlns:wp="http://schemas.openxmlformats.org/drawingml/2006/wordprocessingDrawing" xmlns:w10="urn:schemas-microsoft-com:office:word" xmlns:w="http://schemas.openxmlformats.org/wordprocessingml/2006/main" xmlns:wne="http://schemas.microsoft.com/office/word/2006/wordml">
   <w:p>
     <w:pPr>
-      <w:pStyle w:val="Footer"/>
+      <w:pStyle w:val="aa"/>
     </w:pPr>
     <w:r>
       <w:rPr>
@@ -6077,7 +6218,7 @@
                   <w:rPr>
                     <w:noProof/>
                   </w:rPr>
-                  <w:t>3</w:t>
+                  <w:t>4</w:t>
                 </w:r>
                 <w:r>
                   <w:fldChar w:fldCharType="end"/>
@@ -6232,7 +6373,7 @@
 <w:hdr xmlns:ve="http://schemas.openxmlformats.org/markup-compatibility/2006" xmlns:o="urn:schemas-microsoft-com:office:office" xmlns:r="http://schemas.openxmlformats.org/officeDocument/2006/relationships" xmlns:m="http://schemas.openxmlformats.org/officeDocument/2006/math" xmlns:v="urn:schemas-microsoft-com:vml" xmlns:wp="http://schemas.openxmlformats.org/drawingml/2006/wordprocessingDrawing" xmlns:w10="urn:schemas-microsoft-com:office:word" xmlns:w="http://schemas.openxmlformats.org/wordprocessingml/2006/main" xmlns:wne="http://schemas.microsoft.com/office/word/2006/wordml">
   <w:p>
     <w:pPr>
-      <w:pStyle w:val="Header"/>
+      <w:pStyle w:val="a9"/>
       <w:ind w:hanging="1134"/>
     </w:pPr>
   </w:p>
@@ -7018,7 +7159,7 @@
     <w:lvl w:ilvl="0">
       <w:start w:val="1"/>
       <w:numFmt w:val="decimal"/>
-      <w:pStyle w:val="Heading2"/>
+      <w:pStyle w:val="2"/>
       <w:lvlText w:val="Problem %1."/>
       <w:lvlJc w:val="left"/>
       <w:pPr>
@@ -10723,7 +10864,7 @@
     <w:lsdException w:name="Bibliography" w:uiPriority="37"/>
     <w:lsdException w:name="TOC Heading" w:uiPriority="39" w:qFormat="1"/>
   </w:latentStyles>
-  <w:style w:type="paragraph" w:default="1" w:styleId="Normal">
+  <w:style w:type="paragraph" w:default="1" w:styleId="a">
     <w:name w:val="Normal"/>
     <w:qFormat/>
     <w:rsid w:val="00FD047D"/>
@@ -10736,10 +10877,10 @@
       <w:sz w:val="22"/>
     </w:rPr>
   </w:style>
-  <w:style w:type="paragraph" w:styleId="Heading1">
+  <w:style w:type="paragraph" w:styleId="1">
     <w:name w:val="heading 1"/>
-    <w:basedOn w:val="Normal"/>
-    <w:next w:val="Normal"/>
+    <w:basedOn w:val="a"/>
+    <w:next w:val="a"/>
     <w:qFormat/>
     <w:rsid w:val="00FD047D"/>
     <w:pPr>
@@ -10756,10 +10897,10 @@
       <w:szCs w:val="32"/>
     </w:rPr>
   </w:style>
-  <w:style w:type="paragraph" w:styleId="Heading2">
+  <w:style w:type="paragraph" w:styleId="2">
     <w:name w:val="heading 2"/>
-    <w:basedOn w:val="Normal"/>
-    <w:next w:val="Normal"/>
+    <w:basedOn w:val="a"/>
+    <w:next w:val="a"/>
     <w:qFormat/>
     <w:rsid w:val="00FD047D"/>
     <w:pPr>
@@ -10783,10 +10924,10 @@
       <w:szCs w:val="36"/>
     </w:rPr>
   </w:style>
-  <w:style w:type="paragraph" w:styleId="Heading3">
+  <w:style w:type="paragraph" w:styleId="3">
     <w:name w:val="heading 3"/>
-    <w:basedOn w:val="Normal"/>
-    <w:next w:val="Normal"/>
+    <w:basedOn w:val="a"/>
+    <w:next w:val="a"/>
     <w:qFormat/>
     <w:rsid w:val="00FD047D"/>
     <w:pPr>
@@ -10803,10 +10944,10 @@
       <w:szCs w:val="32"/>
     </w:rPr>
   </w:style>
-  <w:style w:type="paragraph" w:styleId="Heading4">
+  <w:style w:type="paragraph" w:styleId="4">
     <w:name w:val="heading 4"/>
-    <w:basedOn w:val="Normal"/>
-    <w:next w:val="Normal"/>
+    <w:basedOn w:val="a"/>
+    <w:next w:val="a"/>
     <w:qFormat/>
     <w:rsid w:val="00FD047D"/>
     <w:pPr>
@@ -10823,10 +10964,10 @@
       <w:sz w:val="28"/>
     </w:rPr>
   </w:style>
-  <w:style w:type="paragraph" w:styleId="Heading5">
+  <w:style w:type="paragraph" w:styleId="5">
     <w:name w:val="heading 5"/>
-    <w:basedOn w:val="Normal"/>
-    <w:next w:val="Normal"/>
+    <w:basedOn w:val="a"/>
+    <w:next w:val="a"/>
     <w:qFormat/>
     <w:rsid w:val="00FD047D"/>
     <w:pPr>
@@ -10841,13 +10982,12 @@
       <w:color w:val="B2500E"/>
     </w:rPr>
   </w:style>
-  <w:style w:type="character" w:default="1" w:styleId="DefaultParagraphFont">
+  <w:style w:type="character" w:default="1" w:styleId="a0">
     <w:name w:val="Default Paragraph Font"/>
     <w:uiPriority w:val="1"/>
-    <w:semiHidden/>
     <w:unhideWhenUsed/>
   </w:style>
-  <w:style w:type="table" w:default="1" w:styleId="TableNormal">
+  <w:style w:type="table" w:default="1" w:styleId="a1">
     <w:name w:val="Normal Table"/>
     <w:uiPriority w:val="99"/>
     <w:semiHidden/>
@@ -10863,7 +11003,7 @@
       </w:tblCellMar>
     </w:tblPr>
   </w:style>
-  <w:style w:type="numbering" w:default="1" w:styleId="NoList">
+  <w:style w:type="numbering" w:default="1" w:styleId="a2">
     <w:name w:val="No List"/>
     <w:uiPriority w:val="99"/>
     <w:semiHidden/>
@@ -10871,19 +11011,19 @@
   </w:style>
   <w:style w:type="character" w:customStyle="1" w:styleId="HeaderChar">
     <w:name w:val="Header Char"/>
-    <w:basedOn w:val="DefaultParagraphFont"/>
+    <w:basedOn w:val="a0"/>
     <w:qFormat/>
     <w:rsid w:val="00FD047D"/>
   </w:style>
   <w:style w:type="character" w:customStyle="1" w:styleId="FooterChar">
     <w:name w:val="Footer Char"/>
-    <w:basedOn w:val="DefaultParagraphFont"/>
+    <w:basedOn w:val="a0"/>
     <w:qFormat/>
     <w:rsid w:val="00FD047D"/>
   </w:style>
   <w:style w:type="character" w:customStyle="1" w:styleId="BalloonTextChar">
     <w:name w:val="Balloon Text Char"/>
-    <w:basedOn w:val="DefaultParagraphFont"/>
+    <w:basedOn w:val="a0"/>
     <w:qFormat/>
     <w:rsid w:val="00FD047D"/>
     <w:rPr>
@@ -10894,7 +11034,7 @@
   </w:style>
   <w:style w:type="character" w:customStyle="1" w:styleId="InternetLink">
     <w:name w:val="Internet Link"/>
-    <w:basedOn w:val="DefaultParagraphFont"/>
+    <w:basedOn w:val="a0"/>
     <w:rsid w:val="00FD047D"/>
     <w:rPr>
       <w:color w:val="0000FF"/>
@@ -10903,7 +11043,7 @@
   </w:style>
   <w:style w:type="character" w:customStyle="1" w:styleId="Heading1Char">
     <w:name w:val="Heading 1 Char"/>
-    <w:basedOn w:val="DefaultParagraphFont"/>
+    <w:basedOn w:val="a0"/>
     <w:qFormat/>
     <w:rsid w:val="00FD047D"/>
     <w:rPr>
@@ -10917,7 +11057,7 @@
   </w:style>
   <w:style w:type="character" w:customStyle="1" w:styleId="Heading2Char">
     <w:name w:val="Heading 2 Char"/>
-    <w:basedOn w:val="DefaultParagraphFont"/>
+    <w:basedOn w:val="a0"/>
     <w:qFormat/>
     <w:rsid w:val="00FD047D"/>
     <w:rPr>
@@ -10928,9 +11068,9 @@
       <w:szCs w:val="36"/>
     </w:rPr>
   </w:style>
-  <w:style w:type="character" w:styleId="Strong">
+  <w:style w:type="character" w:styleId="a3">
     <w:name w:val="Strong"/>
-    <w:basedOn w:val="DefaultParagraphFont"/>
+    <w:basedOn w:val="a0"/>
     <w:uiPriority w:val="22"/>
     <w:qFormat/>
     <w:rsid w:val="00FD047D"/>
@@ -10941,7 +11081,7 @@
   </w:style>
   <w:style w:type="character" w:customStyle="1" w:styleId="Heading3Char">
     <w:name w:val="Heading 3 Char"/>
-    <w:basedOn w:val="DefaultParagraphFont"/>
+    <w:basedOn w:val="a0"/>
     <w:qFormat/>
     <w:rsid w:val="00FD047D"/>
     <w:rPr>
@@ -10955,7 +11095,7 @@
   </w:style>
   <w:style w:type="character" w:customStyle="1" w:styleId="Heading4Char">
     <w:name w:val="Heading 4 Char"/>
-    <w:basedOn w:val="DefaultParagraphFont"/>
+    <w:basedOn w:val="a0"/>
     <w:qFormat/>
     <w:rsid w:val="00FD047D"/>
     <w:rPr>
@@ -10967,9 +11107,9 @@
       <w:lang w:val="bg-BG"/>
     </w:rPr>
   </w:style>
-  <w:style w:type="character" w:styleId="FollowedHyperlink">
+  <w:style w:type="character" w:styleId="a4">
     <w:name w:val="FollowedHyperlink"/>
-    <w:basedOn w:val="DefaultParagraphFont"/>
+    <w:basedOn w:val="a0"/>
     <w:qFormat/>
     <w:rsid w:val="00FD047D"/>
     <w:rPr>
@@ -10979,7 +11119,7 @@
   </w:style>
   <w:style w:type="character" w:customStyle="1" w:styleId="Heading5Char">
     <w:name w:val="Heading 5 Char"/>
-    <w:basedOn w:val="DefaultParagraphFont"/>
+    <w:basedOn w:val="a0"/>
     <w:qFormat/>
     <w:rsid w:val="00FD047D"/>
     <w:rPr>
@@ -10991,7 +11131,7 @@
   </w:style>
   <w:style w:type="character" w:customStyle="1" w:styleId="ListParagraphChar">
     <w:name w:val="List Paragraph Char"/>
-    <w:basedOn w:val="DefaultParagraphFont"/>
+    <w:basedOn w:val="a0"/>
     <w:uiPriority w:val="34"/>
     <w:qFormat/>
     <w:rsid w:val="00FD047D"/>
@@ -11010,9 +11150,9 @@
       <w:lang w:val="bg-BG"/>
     </w:rPr>
   </w:style>
-  <w:style w:type="character" w:styleId="Emphasis">
+  <w:style w:type="character" w:styleId="a5">
     <w:name w:val="Emphasis"/>
-    <w:basedOn w:val="DefaultParagraphFont"/>
+    <w:basedOn w:val="a0"/>
     <w:qFormat/>
     <w:rsid w:val="00FD047D"/>
     <w:rPr>
@@ -12167,10 +12307,10 @@
       <w:rFonts w:cs="Wingdings"/>
     </w:rPr>
   </w:style>
-  <w:style w:type="character" w:customStyle="1" w:styleId="HTMLPreformattedChar">
-    <w:name w:val="HTML Preformatted Char"/>
-    <w:basedOn w:val="DefaultParagraphFont"/>
-    <w:link w:val="HTMLPreformatted"/>
+  <w:style w:type="character" w:customStyle="1" w:styleId="HTML">
+    <w:name w:val="HTML стандартен Знак"/>
+    <w:basedOn w:val="a0"/>
+    <w:link w:val="HTML0"/>
     <w:uiPriority w:val="99"/>
     <w:qFormat/>
     <w:rsid w:val="00006C4F"/>
@@ -14819,8 +14959,8 @@
   </w:style>
   <w:style w:type="paragraph" w:customStyle="1" w:styleId="Heading">
     <w:name w:val="Heading"/>
-    <w:basedOn w:val="Normal"/>
-    <w:next w:val="BodyText"/>
+    <w:basedOn w:val="a"/>
+    <w:next w:val="a6"/>
     <w:qFormat/>
     <w:rsid w:val="00FD047D"/>
     <w:pPr>
@@ -14833,25 +14973,25 @@
       <w:szCs w:val="28"/>
     </w:rPr>
   </w:style>
-  <w:style w:type="paragraph" w:styleId="BodyText">
+  <w:style w:type="paragraph" w:styleId="a6">
     <w:name w:val="Body Text"/>
-    <w:basedOn w:val="Normal"/>
+    <w:basedOn w:val="a"/>
     <w:rsid w:val="00FD047D"/>
     <w:pPr>
       <w:spacing w:after="140" w:line="288" w:lineRule="auto"/>
     </w:pPr>
   </w:style>
-  <w:style w:type="paragraph" w:styleId="List">
+  <w:style w:type="paragraph" w:styleId="a7">
     <w:name w:val="List"/>
-    <w:basedOn w:val="BodyText"/>
+    <w:basedOn w:val="a6"/>
     <w:rsid w:val="00FD047D"/>
     <w:rPr>
       <w:rFonts w:cs="FreeSans"/>
     </w:rPr>
   </w:style>
-  <w:style w:type="paragraph" w:styleId="Caption">
+  <w:style w:type="paragraph" w:styleId="a8">
     <w:name w:val="caption"/>
-    <w:basedOn w:val="Normal"/>
+    <w:basedOn w:val="a"/>
     <w:qFormat/>
     <w:rsid w:val="00FD047D"/>
     <w:pPr>
@@ -14868,7 +15008,7 @@
   </w:style>
   <w:style w:type="paragraph" w:customStyle="1" w:styleId="Index">
     <w:name w:val="Index"/>
-    <w:basedOn w:val="Normal"/>
+    <w:basedOn w:val="a"/>
     <w:qFormat/>
     <w:rsid w:val="00FD047D"/>
     <w:pPr>
@@ -14878,9 +15018,9 @@
       <w:rFonts w:cs="FreeSans"/>
     </w:rPr>
   </w:style>
-  <w:style w:type="paragraph" w:styleId="Header">
+  <w:style w:type="paragraph" w:styleId="a9">
     <w:name w:val="header"/>
-    <w:basedOn w:val="Normal"/>
+    <w:basedOn w:val="a"/>
     <w:rsid w:val="00FD047D"/>
     <w:pPr>
       <w:tabs>
@@ -14890,9 +15030,9 @@
       <w:spacing w:after="0" w:line="240" w:lineRule="auto"/>
     </w:pPr>
   </w:style>
-  <w:style w:type="paragraph" w:styleId="Footer">
+  <w:style w:type="paragraph" w:styleId="aa">
     <w:name w:val="footer"/>
-    <w:basedOn w:val="Normal"/>
+    <w:basedOn w:val="a"/>
     <w:rsid w:val="00FD047D"/>
     <w:pPr>
       <w:tabs>
@@ -14902,9 +15042,9 @@
       <w:spacing w:after="0" w:line="240" w:lineRule="auto"/>
     </w:pPr>
   </w:style>
-  <w:style w:type="paragraph" w:styleId="BalloonText">
+  <w:style w:type="paragraph" w:styleId="ab">
     <w:name w:val="Balloon Text"/>
-    <w:basedOn w:val="Normal"/>
+    <w:basedOn w:val="a"/>
     <w:qFormat/>
     <w:rsid w:val="00FD047D"/>
     <w:pPr>
@@ -14916,9 +15056,9 @@
       <w:szCs w:val="16"/>
     </w:rPr>
   </w:style>
-  <w:style w:type="paragraph" w:styleId="NormalWeb">
+  <w:style w:type="paragraph" w:styleId="ac">
     <w:name w:val="Normal (Web)"/>
-    <w:basedOn w:val="Normal"/>
+    <w:basedOn w:val="a"/>
     <w:qFormat/>
     <w:rsid w:val="00FD047D"/>
     <w:pPr>
@@ -14930,9 +15070,9 @@
       <w:szCs w:val="24"/>
     </w:rPr>
   </w:style>
-  <w:style w:type="paragraph" w:styleId="ListParagraph">
+  <w:style w:type="paragraph" w:styleId="ad">
     <w:name w:val="List Paragraph"/>
-    <w:basedOn w:val="Normal"/>
+    <w:basedOn w:val="a"/>
     <w:uiPriority w:val="34"/>
     <w:qFormat/>
     <w:rsid w:val="00FD047D"/>
@@ -14943,8 +15083,8 @@
   </w:style>
   <w:style w:type="paragraph" w:customStyle="1" w:styleId="Code">
     <w:name w:val="Code"/>
-    <w:basedOn w:val="Normal"/>
-    <w:next w:val="Normal"/>
+    <w:basedOn w:val="a"/>
+    <w:next w:val="a"/>
     <w:qFormat/>
     <w:rsid w:val="00FD047D"/>
     <w:rPr>
@@ -14954,20 +15094,20 @@
   </w:style>
   <w:style w:type="paragraph" w:customStyle="1" w:styleId="FrameContents">
     <w:name w:val="Frame Contents"/>
-    <w:basedOn w:val="Normal"/>
+    <w:basedOn w:val="a"/>
     <w:qFormat/>
     <w:rsid w:val="00FD047D"/>
   </w:style>
   <w:style w:type="paragraph" w:customStyle="1" w:styleId="TableContents">
     <w:name w:val="Table Contents"/>
-    <w:basedOn w:val="Normal"/>
-    <w:qFormat/>
-    <w:rsid w:val="00FD047D"/>
-  </w:style>
-  <w:style w:type="paragraph" w:styleId="HTMLPreformatted">
+    <w:basedOn w:val="a"/>
+    <w:qFormat/>
+    <w:rsid w:val="00FD047D"/>
+  </w:style>
+  <w:style w:type="paragraph" w:styleId="HTML0">
     <w:name w:val="HTML Preformatted"/>
-    <w:basedOn w:val="Normal"/>
-    <w:link w:val="HTMLPreformattedChar"/>
+    <w:basedOn w:val="a"/>
+    <w:link w:val="HTML"/>
     <w:uiPriority w:val="99"/>
     <w:unhideWhenUsed/>
     <w:qFormat/>
@@ -15009,7 +15149,7 @@
   </w:style>
   <w:style w:type="paragraph" w:customStyle="1" w:styleId="PreformattedText">
     <w:name w:val="Preformatted Text"/>
-    <w:basedOn w:val="Normal"/>
+    <w:basedOn w:val="a"/>
     <w:qFormat/>
     <w:rsid w:val="00FD047D"/>
   </w:style>
@@ -15023,9 +15163,9 @@
     <w:qFormat/>
     <w:rsid w:val="00FD047D"/>
   </w:style>
-  <w:style w:type="table" w:styleId="TableGrid">
+  <w:style w:type="table" w:styleId="ae">
     <w:name w:val="Table Grid"/>
-    <w:basedOn w:val="TableNormal"/>
+    <w:basedOn w:val="a1"/>
     <w:uiPriority w:val="59"/>
     <w:rsid w:val="00795901"/>
     <w:rPr>
@@ -15341,7 +15481,7 @@
   <a:extraClrSchemeLst/>
   <a:extLst>
     <a:ext uri="{05A4C25C-085E-4340-85A3-A5531E510DB2}">
-      <thm15:themeFamily xmlns:thm15="http://schemas.microsoft.com/office/thememl/2012/main" xmlns="" name="Office Theme" id="{62F939B6-93AF-4DB8-9C6B-D6C7DFDC589F}" vid="{4A3C46E8-61CC-4603-A589-7422A47A8E4A}"/>
+      <thm15:themeFamily xmlns="" xmlns:thm15="http://schemas.microsoft.com/office/thememl/2012/main" name="Office Theme" id="{62F939B6-93AF-4DB8-9C6B-D6C7DFDC589F}" vid="{4A3C46E8-61CC-4603-A589-7422A47A8E4A}"/>
     </a:ext>
   </a:extLst>
 </a:theme>
@@ -15352,7 +15492,7 @@
 </file>
 
 <file path=customXml/itemProps1.xml><?xml version="1.0" encoding="utf-8"?>
-<ds:datastoreItem xmlns:ds="http://schemas.openxmlformats.org/officeDocument/2006/customXml" ds:itemID="{AD203EBE-6AC8-4545-84B5-A6BEF2B4784D}">
+<ds:datastoreItem xmlns:ds="http://schemas.openxmlformats.org/officeDocument/2006/customXml" ds:itemID="{B52C97B0-DAB8-43E8-A7AD-C665307B6996}">
   <ds:schemaRefs>
     <ds:schemaRef ds:uri="http://schemas.openxmlformats.org/officeDocument/2006/bibliography"/>
   </ds:schemaRefs>

</xml_diff>